<commit_message>
segundo entregables, aplicación de comentarios
</commit_message>
<xml_diff>
--- a/ME01_G01_[1152200680]_[1128442582].docx
+++ b/ME01_G01_[1152200680]_[1128442582].docx
@@ -123,21 +123,242 @@
           <w:sz w:val="24"/>
           <w:szCs w:val="24"/>
         </w:rPr>
-        <w:t xml:space="preserve"> para reportes financieros, tanto </w:t>
-      </w:r>
-      <w:r>
-        <w:rPr>
-          <w:sz w:val="24"/>
-          <w:szCs w:val="24"/>
-        </w:rPr>
-        <w:t>b</w:t>
-      </w:r>
-      <w:r>
-        <w:rPr>
-          <w:sz w:val="24"/>
-          <w:szCs w:val="24"/>
-        </w:rPr>
-        <w:t xml:space="preserve">alance como P&amp;G de una compañía de seguros, con el fin de identificar transacciones inusuales en la consolidación y presentación de los estados de resultado.  </w:t>
+        <w:t xml:space="preserve"> </w:t>
+      </w:r>
+      <w:r>
+        <w:rPr>
+          <w:sz w:val="24"/>
+          <w:szCs w:val="24"/>
+        </w:rPr>
+        <w:t>en</w:t>
+      </w:r>
+      <w:r>
+        <w:rPr>
+          <w:sz w:val="24"/>
+          <w:szCs w:val="24"/>
+        </w:rPr>
+        <w:t xml:space="preserve"> reportes financieros</w:t>
+      </w:r>
+      <w:r>
+        <w:rPr>
+          <w:sz w:val="24"/>
+          <w:szCs w:val="24"/>
+        </w:rPr>
+        <w:t xml:space="preserve"> para </w:t>
+      </w:r>
+      <w:r>
+        <w:rPr>
+          <w:sz w:val="24"/>
+          <w:szCs w:val="24"/>
+        </w:rPr>
+        <w:t xml:space="preserve">la detección </w:t>
+      </w:r>
+      <w:r>
+        <w:rPr>
+          <w:sz w:val="24"/>
+          <w:szCs w:val="24"/>
+        </w:rPr>
+        <w:t xml:space="preserve">de </w:t>
+      </w:r>
+      <w:r>
+        <w:rPr>
+          <w:sz w:val="24"/>
+          <w:szCs w:val="24"/>
+        </w:rPr>
+        <w:t xml:space="preserve">anomalías en </w:t>
+      </w:r>
+      <w:r>
+        <w:rPr>
+          <w:sz w:val="24"/>
+          <w:szCs w:val="24"/>
+        </w:rPr>
+        <w:t xml:space="preserve">información </w:t>
+      </w:r>
+      <w:r>
+        <w:rPr>
+          <w:sz w:val="24"/>
+          <w:szCs w:val="24"/>
+        </w:rPr>
+        <w:t>financiera, con</w:t>
+      </w:r>
+      <w:r>
+        <w:rPr>
+          <w:sz w:val="24"/>
+          <w:szCs w:val="24"/>
+        </w:rPr>
+        <w:t xml:space="preserve"> el fin de identificar transacciones inusuales </w:t>
+      </w:r>
+      <w:r>
+        <w:rPr>
+          <w:sz w:val="24"/>
+          <w:szCs w:val="24"/>
+        </w:rPr>
+        <w:t>que puedan afectar</w:t>
+      </w:r>
+      <w:r>
+        <w:rPr>
+          <w:sz w:val="24"/>
+          <w:szCs w:val="24"/>
+        </w:rPr>
+        <w:t xml:space="preserve"> la consolidación y presentación de los estados de resultado</w:t>
+      </w:r>
+      <w:r>
+        <w:rPr>
+          <w:sz w:val="24"/>
+          <w:szCs w:val="24"/>
+        </w:rPr>
+        <w:t xml:space="preserve"> en la empresa</w:t>
+      </w:r>
+      <w:r>
+        <w:rPr>
+          <w:sz w:val="24"/>
+          <w:szCs w:val="24"/>
+        </w:rPr>
+        <w:t>.</w:t>
+      </w:r>
+      <w:r>
+        <w:rPr>
+          <w:sz w:val="24"/>
+          <w:szCs w:val="24"/>
+        </w:rPr>
+        <w:t xml:space="preserve"> Actualmente la compañía tiene la necesidad de identificar las transacciones </w:t>
+      </w:r>
+      <w:r>
+        <w:rPr>
+          <w:sz w:val="24"/>
+          <w:szCs w:val="24"/>
+        </w:rPr>
+        <w:t>inusuales</w:t>
+      </w:r>
+      <w:r>
+        <w:rPr>
+          <w:sz w:val="24"/>
+          <w:szCs w:val="24"/>
+        </w:rPr>
+        <w:t xml:space="preserve"> que </w:t>
+      </w:r>
+      <w:r>
+        <w:rPr>
+          <w:sz w:val="24"/>
+          <w:szCs w:val="24"/>
+        </w:rPr>
+        <w:t xml:space="preserve">puedan </w:t>
+      </w:r>
+      <w:r>
+        <w:rPr>
+          <w:sz w:val="24"/>
+          <w:szCs w:val="24"/>
+        </w:rPr>
+        <w:t>afectar</w:t>
+      </w:r>
+      <w:r>
+        <w:rPr>
+          <w:sz w:val="24"/>
+          <w:szCs w:val="24"/>
+        </w:rPr>
+        <w:t xml:space="preserve"> los estados financieros, ya que pueden ser un error o una intención de fraude la presentación de informes. Pero el volumen de datos es muy alto </w:t>
+      </w:r>
+      <w:r>
+        <w:rPr>
+          <w:sz w:val="24"/>
+          <w:szCs w:val="24"/>
+        </w:rPr>
+        <w:t xml:space="preserve">lo que no ha permitido que las personas puedan etiquetar los datos en usuales o inusuales. Para esto se buscar crear </w:t>
+      </w:r>
+      <w:r>
+        <w:rPr>
+          <w:sz w:val="24"/>
+          <w:szCs w:val="24"/>
+        </w:rPr>
+        <w:t>un modelo</w:t>
+      </w:r>
+      <w:r>
+        <w:rPr>
+          <w:sz w:val="24"/>
+          <w:szCs w:val="24"/>
+        </w:rPr>
+        <w:t xml:space="preserve"> de</w:t>
+      </w:r>
+      <w:r>
+        <w:rPr>
+          <w:sz w:val="24"/>
+          <w:szCs w:val="24"/>
+        </w:rPr>
+        <w:t xml:space="preserve"> </w:t>
+      </w:r>
+      <w:proofErr w:type="spellStart"/>
+      <w:r>
+        <w:rPr>
+          <w:sz w:val="24"/>
+          <w:szCs w:val="24"/>
+        </w:rPr>
+        <w:t>Autoenco</w:t>
+      </w:r>
+      <w:r>
+        <w:rPr>
+          <w:sz w:val="24"/>
+          <w:szCs w:val="24"/>
+        </w:rPr>
+        <w:t>ders</w:t>
+      </w:r>
+      <w:proofErr w:type="spellEnd"/>
+      <w:r>
+        <w:rPr>
+          <w:sz w:val="24"/>
+          <w:szCs w:val="24"/>
+        </w:rPr>
+        <w:t xml:space="preserve"> </w:t>
+      </w:r>
+      <w:r>
+        <w:rPr>
+          <w:sz w:val="24"/>
+          <w:szCs w:val="24"/>
+        </w:rPr>
+        <w:t>LSTM de</w:t>
+      </w:r>
+      <w:r>
+        <w:rPr>
+          <w:sz w:val="24"/>
+          <w:szCs w:val="24"/>
+        </w:rPr>
+        <w:t xml:space="preserve"> </w:t>
+      </w:r>
+      <w:r>
+        <w:rPr>
+          <w:sz w:val="24"/>
+          <w:szCs w:val="24"/>
+        </w:rPr>
+        <w:t>aprendizaje</w:t>
+      </w:r>
+      <w:r>
+        <w:rPr>
+          <w:sz w:val="24"/>
+          <w:szCs w:val="24"/>
+        </w:rPr>
+        <w:t xml:space="preserve"> automático no supervisado </w:t>
+      </w:r>
+      <w:r>
+        <w:rPr>
+          <w:sz w:val="24"/>
+          <w:szCs w:val="24"/>
+        </w:rPr>
+        <w:t xml:space="preserve">en Python usando </w:t>
+      </w:r>
+      <w:proofErr w:type="spellStart"/>
+      <w:r>
+        <w:rPr>
+          <w:sz w:val="24"/>
+          <w:szCs w:val="24"/>
+        </w:rPr>
+        <w:t>Keras</w:t>
+      </w:r>
+      <w:proofErr w:type="spellEnd"/>
+      <w:r>
+        <w:rPr>
+          <w:sz w:val="24"/>
+          <w:szCs w:val="24"/>
+        </w:rPr>
+        <w:t xml:space="preserve">. </w:t>
       </w:r>
     </w:p>
     <w:p>
@@ -199,18 +420,78 @@
           <w:sz w:val="24"/>
           <w:szCs w:val="24"/>
         </w:rPr>
-        <w:t xml:space="preserve">Desarrollar un modelo de aprendizaje automático, que permita a los directivos de una compañía reconocer transacciones e información financiera inusual, en la consolidación y presentación de los estados financieros. </w:t>
-      </w:r>
-    </w:p>
-    <w:p>
-      <w:pPr>
-        <w:pStyle w:val="Ttulo1"/>
-        <w:jc w:val="both"/>
-        <w:rPr>
-          <w:sz w:val="24"/>
-          <w:szCs w:val="24"/>
-        </w:rPr>
-      </w:pPr>
+        <w:t>Desarrollar un modelo de aprendizaje automático</w:t>
+      </w:r>
+      <w:r>
+        <w:rPr>
+          <w:sz w:val="24"/>
+          <w:szCs w:val="24"/>
+        </w:rPr>
+        <w:t xml:space="preserve"> no supervisado</w:t>
+      </w:r>
+      <w:r>
+        <w:rPr>
+          <w:sz w:val="24"/>
+          <w:szCs w:val="24"/>
+        </w:rPr>
+        <w:t xml:space="preserve">, que permita </w:t>
+      </w:r>
+      <w:r>
+        <w:rPr>
+          <w:sz w:val="24"/>
+          <w:szCs w:val="24"/>
+        </w:rPr>
+        <w:t xml:space="preserve">identificar las etiquetas para </w:t>
+      </w:r>
+      <w:r>
+        <w:rPr>
+          <w:sz w:val="24"/>
+          <w:szCs w:val="24"/>
+        </w:rPr>
+        <w:t>reconocer transacciones e información financiera inusual</w:t>
+      </w:r>
+      <w:r>
+        <w:rPr>
+          <w:sz w:val="24"/>
+          <w:szCs w:val="24"/>
+        </w:rPr>
+        <w:t xml:space="preserve"> en el libro diario</w:t>
+      </w:r>
+      <w:r>
+        <w:rPr>
+          <w:sz w:val="24"/>
+          <w:szCs w:val="24"/>
+        </w:rPr>
+        <w:t xml:space="preserve">, </w:t>
+      </w:r>
+      <w:r>
+        <w:rPr>
+          <w:sz w:val="24"/>
+          <w:szCs w:val="24"/>
+        </w:rPr>
+        <w:t xml:space="preserve">que pueda afectar </w:t>
+      </w:r>
+      <w:r>
+        <w:rPr>
+          <w:sz w:val="24"/>
+          <w:szCs w:val="24"/>
+        </w:rPr>
+        <w:t xml:space="preserve">la consolidación y presentación de los estados </w:t>
+      </w:r>
+      <w:r>
+        <w:rPr>
+          <w:sz w:val="24"/>
+          <w:szCs w:val="24"/>
+        </w:rPr>
+        <w:t>de resultados</w:t>
+      </w:r>
+      <w:r>
+        <w:rPr>
+          <w:sz w:val="24"/>
+          <w:szCs w:val="24"/>
+        </w:rPr>
+        <w:t xml:space="preserve">. </w:t>
+      </w:r>
     </w:p>
     <w:p>
       <w:pPr>
@@ -261,84 +542,164 @@
           <w:sz w:val="24"/>
           <w:szCs w:val="24"/>
         </w:rPr>
-        <w:t xml:space="preserve">Actualmente, la gran cantidad de información que </w:t>
-      </w:r>
-      <w:r>
-        <w:rPr>
-          <w:sz w:val="24"/>
-          <w:szCs w:val="24"/>
-        </w:rPr>
-        <w:t xml:space="preserve">generan y procesan </w:t>
-      </w:r>
-      <w:r>
-        <w:rPr>
-          <w:sz w:val="24"/>
-          <w:szCs w:val="24"/>
-        </w:rPr>
-        <w:t>las</w:t>
-      </w:r>
-      <w:r>
-        <w:rPr>
-          <w:sz w:val="24"/>
-          <w:szCs w:val="24"/>
-        </w:rPr>
-        <w:t xml:space="preserve"> empresas,</w:t>
-      </w:r>
-      <w:r>
-        <w:rPr>
-          <w:sz w:val="24"/>
-          <w:szCs w:val="24"/>
-        </w:rPr>
-        <w:t xml:space="preserve"> en especial en sector servicios</w:t>
-      </w:r>
-      <w:r>
-        <w:rPr>
-          <w:sz w:val="24"/>
-          <w:szCs w:val="24"/>
-        </w:rPr>
-        <w:t>, h</w:t>
-      </w:r>
-      <w:r>
-        <w:rPr>
-          <w:sz w:val="24"/>
-          <w:szCs w:val="24"/>
-        </w:rPr>
-        <w:t xml:space="preserve">a ocasionado que grandes </w:t>
-      </w:r>
-      <w:r>
-        <w:rPr>
-          <w:sz w:val="24"/>
-          <w:szCs w:val="24"/>
-        </w:rPr>
-        <w:t>compañías</w:t>
-      </w:r>
-      <w:r>
-        <w:rPr>
-          <w:sz w:val="24"/>
-          <w:szCs w:val="24"/>
-        </w:rPr>
-        <w:t xml:space="preserve"> se enfrenten al desafío de </w:t>
-      </w:r>
-      <w:r>
-        <w:rPr>
-          <w:sz w:val="24"/>
-          <w:szCs w:val="24"/>
-        </w:rPr>
-        <w:t>asegurar</w:t>
-      </w:r>
-      <w:r>
-        <w:rPr>
-          <w:sz w:val="24"/>
-          <w:szCs w:val="24"/>
-        </w:rPr>
-        <w:t xml:space="preserve"> la integridad, exactitud, veracidad y confiabilidad en la información financiera. </w:t>
-      </w:r>
-      <w:r>
-        <w:rPr>
-          <w:sz w:val="24"/>
-          <w:szCs w:val="24"/>
-        </w:rPr>
-        <w:t>Existe un historial de fraude alrededor de los estados financieros a nivel mundial. El problema ha impactado tanto la economía de los países que estados unidos creo la ley SOX</w:t>
+        <w:t xml:space="preserve">Los primeros escándalos de </w:t>
+      </w:r>
+      <w:r>
+        <w:rPr>
+          <w:sz w:val="24"/>
+          <w:szCs w:val="24"/>
+        </w:rPr>
+        <w:t>f</w:t>
+      </w:r>
+      <w:r>
+        <w:rPr>
+          <w:sz w:val="24"/>
+          <w:szCs w:val="24"/>
+        </w:rPr>
+        <w:t>raude financiero que han movido el mundo surgieron en estados únicos</w:t>
+      </w:r>
+      <w:r>
+        <w:rPr>
+          <w:sz w:val="24"/>
+          <w:szCs w:val="24"/>
+        </w:rPr>
+        <w:t xml:space="preserve">, los escándalos más grandes fueron protagonizados por compañías como Enron, </w:t>
+      </w:r>
+      <w:proofErr w:type="spellStart"/>
+      <w:r>
+        <w:rPr>
+          <w:sz w:val="24"/>
+          <w:szCs w:val="24"/>
+        </w:rPr>
+        <w:t>Worldcom</w:t>
+      </w:r>
+      <w:proofErr w:type="spellEnd"/>
+      <w:r>
+        <w:rPr>
+          <w:sz w:val="24"/>
+          <w:szCs w:val="24"/>
+        </w:rPr>
+        <w:t>, Vol</w:t>
+      </w:r>
+      <w:r>
+        <w:rPr>
+          <w:sz w:val="24"/>
+          <w:szCs w:val="24"/>
+        </w:rPr>
+        <w:t xml:space="preserve">kswagen, Madoff. Todas estas compañías tienen algo en común mentían a sus inversionistas, presentando cifras ficticias que no correspondían a la realidad financiera. </w:t>
+      </w:r>
+      <w:sdt>
+        <w:sdtPr>
+          <w:rPr>
+            <w:sz w:val="24"/>
+            <w:szCs w:val="24"/>
+          </w:rPr>
+          <w:id w:val="1223637651"/>
+          <w:citation/>
+        </w:sdtPr>
+        <w:sdtEndPr/>
+        <w:sdtContent>
+          <w:r>
+            <w:rPr>
+              <w:sz w:val="24"/>
+              <w:szCs w:val="24"/>
+            </w:rPr>
+            <w:fldChar w:fldCharType="begin"/>
+          </w:r>
+          <w:r>
+            <w:rPr>
+              <w:sz w:val="24"/>
+              <w:szCs w:val="24"/>
+              <w:lang w:val="es-CO"/>
+            </w:rPr>
+            <w:instrText xml:space="preserve"> CITATION CNN15 \l 9226 </w:instrText>
+          </w:r>
+          <w:r>
+            <w:rPr>
+              <w:sz w:val="24"/>
+              <w:szCs w:val="24"/>
+            </w:rPr>
+            <w:fldChar w:fldCharType="separate"/>
+          </w:r>
+          <w:r>
+            <w:rPr>
+              <w:noProof/>
+              <w:sz w:val="24"/>
+              <w:szCs w:val="24"/>
+              <w:lang w:val="es-CO"/>
+            </w:rPr>
+            <w:t>(CNNMoney, 2015)</w:t>
+          </w:r>
+          <w:r>
+            <w:rPr>
+              <w:sz w:val="24"/>
+              <w:szCs w:val="24"/>
+            </w:rPr>
+            <w:fldChar w:fldCharType="end"/>
+          </w:r>
+        </w:sdtContent>
+      </w:sdt>
+    </w:p>
+    <w:p>
+      <w:pPr>
+        <w:pStyle w:val="Textoindependiente"/>
+        <w:jc w:val="both"/>
+        <w:rPr>
+          <w:sz w:val="24"/>
+          <w:szCs w:val="24"/>
+        </w:rPr>
+      </w:pPr>
+      <w:r>
+        <w:rPr>
+          <w:sz w:val="24"/>
+          <w:szCs w:val="24"/>
+        </w:rPr>
+        <w:t xml:space="preserve">. </w:t>
+      </w:r>
+    </w:p>
+    <w:p>
+      <w:pPr>
+        <w:pStyle w:val="Textoindependiente"/>
+        <w:jc w:val="both"/>
+        <w:rPr>
+          <w:sz w:val="24"/>
+          <w:szCs w:val="24"/>
+        </w:rPr>
+      </w:pPr>
+      <w:r>
+        <w:rPr>
+          <w:sz w:val="24"/>
+          <w:szCs w:val="24"/>
+        </w:rPr>
+        <w:t>El problema ha impactado tanto la economía de los países</w:t>
+      </w:r>
+      <w:r>
+        <w:rPr>
+          <w:sz w:val="24"/>
+          <w:szCs w:val="24"/>
+        </w:rPr>
+        <w:t xml:space="preserve">, </w:t>
+      </w:r>
+      <w:r>
+        <w:rPr>
+          <w:sz w:val="24"/>
+          <w:szCs w:val="24"/>
+        </w:rPr>
+        <w:t xml:space="preserve">que estados </w:t>
+      </w:r>
+      <w:r>
+        <w:rPr>
+          <w:sz w:val="24"/>
+          <w:szCs w:val="24"/>
+        </w:rPr>
+        <w:t>unidos la</w:t>
+      </w:r>
+      <w:r>
+        <w:rPr>
+          <w:sz w:val="24"/>
+          <w:szCs w:val="24"/>
+        </w:rPr>
+        <w:t xml:space="preserve"> ley SOX</w:t>
       </w:r>
       <w:r>
         <w:rPr>
@@ -366,8 +727,82 @@
           <w:sz w:val="24"/>
           <w:szCs w:val="24"/>
         </w:rPr>
-        <w:t xml:space="preserve">la información financiera brindada a los accionistas y demás grupos de interés. </w:t>
-      </w:r>
+        <w:t xml:space="preserve">la información financiera brindada a los accionistas y demás grupos de </w:t>
+      </w:r>
+      <w:r>
+        <w:rPr>
+          <w:sz w:val="24"/>
+          <w:szCs w:val="24"/>
+        </w:rPr>
+        <w:t>interés. la SEC en estados unido</w:t>
+      </w:r>
+      <w:r>
+        <w:rPr>
+          <w:sz w:val="24"/>
+          <w:szCs w:val="24"/>
+        </w:rPr>
+        <w:t>s, es la entidad encargada de velar por el cumplimiento de la ley SOX, en las compañías que cotizan en n la bolsa de Nueva York.</w:t>
+      </w:r>
+      <w:sdt>
+        <w:sdtPr>
+          <w:rPr>
+            <w:sz w:val="24"/>
+            <w:szCs w:val="24"/>
+          </w:rPr>
+          <w:id w:val="-786202327"/>
+          <w:citation/>
+        </w:sdtPr>
+        <w:sdtEndPr/>
+        <w:sdtContent>
+          <w:r>
+            <w:rPr>
+              <w:sz w:val="24"/>
+              <w:szCs w:val="24"/>
+            </w:rPr>
+            <w:fldChar w:fldCharType="begin"/>
+          </w:r>
+          <w:r>
+            <w:rPr>
+              <w:sz w:val="24"/>
+              <w:szCs w:val="24"/>
+              <w:lang w:val="es-CO"/>
+            </w:rPr>
+            <w:instrText xml:space="preserve"> CITATION USS16 \l 9226 </w:instrText>
+          </w:r>
+          <w:r>
+            <w:rPr>
+              <w:sz w:val="24"/>
+              <w:szCs w:val="24"/>
+            </w:rPr>
+            <w:fldChar w:fldCharType="separate"/>
+          </w:r>
+          <w:r>
+            <w:rPr>
+              <w:noProof/>
+              <w:sz w:val="24"/>
+              <w:szCs w:val="24"/>
+              <w:lang w:val="es-CO"/>
+            </w:rPr>
+            <w:t xml:space="preserve"> </w:t>
+          </w:r>
+          <w:r>
+            <w:rPr>
+              <w:noProof/>
+              <w:sz w:val="24"/>
+              <w:szCs w:val="24"/>
+              <w:lang w:val="es-CO"/>
+            </w:rPr>
+            <w:t>(COMMISSION, 2016)</w:t>
+          </w:r>
+          <w:r>
+            <w:rPr>
+              <w:sz w:val="24"/>
+              <w:szCs w:val="24"/>
+            </w:rPr>
+            <w:fldChar w:fldCharType="end"/>
+          </w:r>
+        </w:sdtContent>
+      </w:sdt>
     </w:p>
     <w:p>
       <w:pPr>
@@ -400,8 +835,108 @@
           <w:sz w:val="24"/>
           <w:szCs w:val="24"/>
         </w:rPr>
-        <w:t xml:space="preserve">. Las cuentas contables de las empresas deben ser monitoreadas con el fin de identificar a tiempo cifras inusuales y solicitar las causas y justificaciones correspondientes. </w:t>
-      </w:r>
+        <w:t>. Las cuentas contables de las empresas deben ser monitoreadas con el fin de identificar a tiempo cifras inusuales y solicitar las causas y justificaciones correspondientes</w:t>
+      </w:r>
+      <w:r>
+        <w:rPr>
+          <w:sz w:val="24"/>
+          <w:szCs w:val="24"/>
+        </w:rPr>
+        <w:t>, antes de presentar información errada o ficticia</w:t>
+      </w:r>
+      <w:r>
+        <w:rPr>
+          <w:sz w:val="24"/>
+          <w:szCs w:val="24"/>
+        </w:rPr>
+        <w:t xml:space="preserve"> a los inversionistas y demás áreas de interés</w:t>
+      </w:r>
+      <w:r>
+        <w:rPr>
+          <w:sz w:val="24"/>
+          <w:szCs w:val="24"/>
+        </w:rPr>
+        <w:t xml:space="preserve">. Cada empresa debe contar con un gobierno corporativo que le permita vigilar las operaciones y asegurar </w:t>
+      </w:r>
+      <w:r>
+        <w:rPr>
+          <w:sz w:val="24"/>
+          <w:szCs w:val="24"/>
+        </w:rPr>
+        <w:t>la transparencia</w:t>
+      </w:r>
+      <w:r>
+        <w:rPr>
+          <w:sz w:val="24"/>
+          <w:szCs w:val="24"/>
+        </w:rPr>
+        <w:t xml:space="preserve"> </w:t>
+      </w:r>
+      <w:r>
+        <w:rPr>
+          <w:sz w:val="24"/>
+          <w:szCs w:val="24"/>
+        </w:rPr>
+        <w:t xml:space="preserve">de </w:t>
+      </w:r>
+      <w:r>
+        <w:rPr>
+          <w:sz w:val="24"/>
+          <w:szCs w:val="24"/>
+        </w:rPr>
+        <w:t xml:space="preserve">los estados financieros. </w:t>
+      </w:r>
+      <w:sdt>
+        <w:sdtPr>
+          <w:rPr>
+            <w:sz w:val="24"/>
+            <w:szCs w:val="24"/>
+          </w:rPr>
+          <w:id w:val="-443766476"/>
+          <w:citation/>
+        </w:sdtPr>
+        <w:sdtEndPr/>
+        <w:sdtContent>
+          <w:r>
+            <w:rPr>
+              <w:sz w:val="24"/>
+              <w:szCs w:val="24"/>
+            </w:rPr>
+            <w:fldChar w:fldCharType="begin"/>
+          </w:r>
+          <w:r>
+            <w:rPr>
+              <w:sz w:val="24"/>
+              <w:szCs w:val="24"/>
+              <w:lang w:val="es-CO"/>
+            </w:rPr>
+            <w:instrText xml:space="preserve"> CITATION Del \l 9226 </w:instrText>
+          </w:r>
+          <w:r>
+            <w:rPr>
+              <w:sz w:val="24"/>
+              <w:szCs w:val="24"/>
+            </w:rPr>
+            <w:fldChar w:fldCharType="separate"/>
+          </w:r>
+          <w:r>
+            <w:rPr>
+              <w:noProof/>
+              <w:sz w:val="24"/>
+              <w:szCs w:val="24"/>
+              <w:lang w:val="es-CO"/>
+            </w:rPr>
+            <w:t>(Delloitte)</w:t>
+          </w:r>
+          <w:r>
+            <w:rPr>
+              <w:sz w:val="24"/>
+              <w:szCs w:val="24"/>
+            </w:rPr>
+            <w:fldChar w:fldCharType="end"/>
+          </w:r>
+        </w:sdtContent>
+      </w:sdt>
     </w:p>
     <w:p>
       <w:pPr>
@@ -409,8 +944,86 @@
         <w:jc w:val="both"/>
         <w:rPr>
           <w:sz w:val="24"/>
-        </w:rPr>
-      </w:pPr>
+          <w:szCs w:val="24"/>
+        </w:rPr>
+      </w:pPr>
+    </w:p>
+    <w:p>
+      <w:pPr>
+        <w:pStyle w:val="Textoindependiente"/>
+        <w:jc w:val="both"/>
+        <w:rPr>
+          <w:sz w:val="24"/>
+          <w:szCs w:val="24"/>
+        </w:rPr>
+      </w:pPr>
+    </w:p>
+    <w:p>
+      <w:pPr>
+        <w:pStyle w:val="Textoindependiente"/>
+        <w:jc w:val="both"/>
+        <w:rPr>
+          <w:sz w:val="24"/>
+          <w:szCs w:val="24"/>
+        </w:rPr>
+      </w:pPr>
+      <w:r>
+        <w:rPr>
+          <w:sz w:val="24"/>
+          <w:szCs w:val="24"/>
+        </w:rPr>
+        <w:lastRenderedPageBreak/>
+        <w:t xml:space="preserve">La compañía objeto de este trabajo, es una empresa que esta en búsqueda de cumplir con los más altos estándares de presentación de </w:t>
+      </w:r>
+      <w:r>
+        <w:rPr>
+          <w:sz w:val="24"/>
+          <w:szCs w:val="24"/>
+        </w:rPr>
+        <w:t>estados</w:t>
+      </w:r>
+      <w:r>
+        <w:rPr>
+          <w:sz w:val="24"/>
+          <w:szCs w:val="24"/>
+        </w:rPr>
+        <w:t xml:space="preserve"> financieros y la implementación de COSO </w:t>
+      </w:r>
+      <w:r>
+        <w:rPr>
+          <w:sz w:val="24"/>
+          <w:szCs w:val="24"/>
+        </w:rPr>
+        <w:t xml:space="preserve">III. Para logara su objetivo es necesario crear mecanismos y herramientas que le permitan identificar información inusual ene los estados financieros, pero el libro diario </w:t>
+      </w:r>
+      <w:r>
+        <w:rPr>
+          <w:sz w:val="24"/>
+          <w:szCs w:val="24"/>
+        </w:rPr>
+        <w:t>cuenta con</w:t>
+      </w:r>
+      <w:r>
+        <w:rPr>
+          <w:sz w:val="24"/>
+          <w:szCs w:val="24"/>
+        </w:rPr>
+        <w:t xml:space="preserve"> gran cantidad de información que es difícil etiquetar la información e identificar cuales transacciones son inusuales y cuales no. </w:t>
+      </w:r>
+      <w:r>
+        <w:rPr>
+          <w:sz w:val="24"/>
+          <w:szCs w:val="24"/>
+        </w:rPr>
+        <w:t xml:space="preserve">Es la razón por la que se busca recurrir a mecanismos de inteligencia artificial que permitan desarrollar </w:t>
+      </w:r>
+      <w:r>
+        <w:rPr>
+          <w:sz w:val="24"/>
+          <w:szCs w:val="24"/>
+        </w:rPr>
+        <w:t xml:space="preserve">métodos más eficientes y confiables. </w:t>
+      </w:r>
     </w:p>
     <w:p>
       <w:pPr>
@@ -478,21 +1091,220 @@
           <w:sz w:val="24"/>
           <w:szCs w:val="24"/>
         </w:rPr>
-        <w:t>La propuesta es identificar a través de la analítica los patro</w:t>
-      </w:r>
-      <w:r>
-        <w:rPr>
-          <w:sz w:val="24"/>
-          <w:szCs w:val="24"/>
-        </w:rPr>
-        <w:t>nes de comportamiento de las cuentas contables</w:t>
-      </w:r>
-      <w:r>
-        <w:rPr>
-          <w:sz w:val="24"/>
-          <w:szCs w:val="24"/>
-        </w:rPr>
-        <w:t xml:space="preserve"> del balance general y perdidas y ganancias, establecer los criterios y las reglas de negocio que determinan si la cuenta es inusual o usual y entrenar un modelo que analice las cuentas contables mes a mes y genere las alertas correspondientes.</w:t>
+        <w:t xml:space="preserve">La propuesta para solucionar el </w:t>
+      </w:r>
+      <w:r>
+        <w:rPr>
+          <w:sz w:val="24"/>
+          <w:szCs w:val="24"/>
+        </w:rPr>
+        <w:t>inconveniente anterior</w:t>
+      </w:r>
+      <w:r>
+        <w:rPr>
+          <w:sz w:val="24"/>
+          <w:szCs w:val="24"/>
+        </w:rPr>
+        <w:t xml:space="preserve"> </w:t>
+      </w:r>
+      <w:proofErr w:type="gramStart"/>
+      <w:r>
+        <w:rPr>
+          <w:sz w:val="24"/>
+          <w:szCs w:val="24"/>
+        </w:rPr>
+        <w:t>e</w:t>
+      </w:r>
+      <w:proofErr w:type="gramEnd"/>
+      <w:r>
+        <w:rPr>
+          <w:sz w:val="24"/>
+          <w:szCs w:val="24"/>
+        </w:rPr>
+        <w:t xml:space="preserve"> scon Python utilizando </w:t>
+      </w:r>
+      <w:proofErr w:type="spellStart"/>
+      <w:r>
+        <w:rPr>
+          <w:sz w:val="24"/>
+          <w:szCs w:val="24"/>
+        </w:rPr>
+        <w:t>Keras</w:t>
+      </w:r>
+      <w:proofErr w:type="spellEnd"/>
+      <w:r>
+        <w:rPr>
+          <w:sz w:val="24"/>
+          <w:szCs w:val="24"/>
+        </w:rPr>
+        <w:t xml:space="preserve">, </w:t>
+      </w:r>
+      <w:r>
+        <w:rPr>
+          <w:sz w:val="24"/>
+          <w:szCs w:val="24"/>
+        </w:rPr>
+        <w:t xml:space="preserve">implementar un </w:t>
+      </w:r>
+      <w:proofErr w:type="spellStart"/>
+      <w:r>
+        <w:rPr>
+          <w:sz w:val="24"/>
+          <w:szCs w:val="24"/>
+        </w:rPr>
+        <w:t>autoencoder</w:t>
+      </w:r>
+      <w:proofErr w:type="spellEnd"/>
+      <w:r>
+        <w:rPr>
+          <w:sz w:val="24"/>
+          <w:szCs w:val="24"/>
+        </w:rPr>
+        <w:t xml:space="preserve"> para datos de </w:t>
+      </w:r>
+      <w:r>
+        <w:rPr>
+          <w:sz w:val="24"/>
+          <w:szCs w:val="24"/>
+        </w:rPr>
+        <w:t>secuencia, utilizando</w:t>
+      </w:r>
+      <w:r>
+        <w:rPr>
+          <w:sz w:val="24"/>
+          <w:szCs w:val="24"/>
+        </w:rPr>
+        <w:t xml:space="preserve"> una arquitectura Codificador- decodificador LSTM. </w:t>
+      </w:r>
+      <w:r>
+        <w:rPr>
+          <w:sz w:val="24"/>
+          <w:szCs w:val="24"/>
+        </w:rPr>
+        <w:t xml:space="preserve">Se escoge este modelo ya que los </w:t>
+      </w:r>
+      <w:proofErr w:type="spellStart"/>
+      <w:r>
+        <w:rPr>
+          <w:sz w:val="24"/>
+          <w:szCs w:val="24"/>
+        </w:rPr>
+        <w:t>autoencoders</w:t>
+      </w:r>
+      <w:proofErr w:type="spellEnd"/>
+      <w:r>
+        <w:rPr>
+          <w:sz w:val="24"/>
+          <w:szCs w:val="24"/>
+        </w:rPr>
+        <w:t xml:space="preserve"> son especialmente buenos trabajando con series de tiempo, </w:t>
+      </w:r>
+      <w:r>
+        <w:rPr>
+          <w:sz w:val="24"/>
+          <w:szCs w:val="24"/>
+        </w:rPr>
+        <w:t xml:space="preserve">dada la capacidad para retener información temporal. </w:t>
+      </w:r>
+      <w:r>
+        <w:rPr>
+          <w:sz w:val="24"/>
+          <w:szCs w:val="24"/>
+        </w:rPr>
+        <w:t xml:space="preserve"> Se busca entrenar el modelo con los datos del libro diario con cuentas, fecha y valor de las transacciones </w:t>
+      </w:r>
+      <w:r>
+        <w:rPr>
+          <w:sz w:val="24"/>
+          <w:szCs w:val="24"/>
+        </w:rPr>
+        <w:t xml:space="preserve">y una vez entrenado </w:t>
+      </w:r>
+      <w:r>
+        <w:rPr>
+          <w:sz w:val="24"/>
+          <w:szCs w:val="24"/>
+        </w:rPr>
+        <w:t xml:space="preserve">establecer el umbral </w:t>
+      </w:r>
+      <w:r>
+        <w:rPr>
+          <w:sz w:val="24"/>
+          <w:szCs w:val="24"/>
+        </w:rPr>
+        <w:t xml:space="preserve">para decidir cuando una </w:t>
+      </w:r>
+      <w:r>
+        <w:rPr>
+          <w:sz w:val="24"/>
+          <w:szCs w:val="24"/>
+        </w:rPr>
+        <w:t>reconstrucción s suficientemente diferente de los de entrada para considerarse ‘Anormal’.</w:t>
+      </w:r>
+      <w:r>
+        <w:rPr>
+          <w:sz w:val="24"/>
+          <w:szCs w:val="24"/>
+        </w:rPr>
+        <w:t xml:space="preserve"> Para</w:t>
+      </w:r>
+      <w:r>
+        <w:rPr>
+          <w:sz w:val="24"/>
+          <w:szCs w:val="24"/>
+        </w:rPr>
+        <w:t xml:space="preserve"> revisar y ajustar las etiquetas </w:t>
+      </w:r>
+      <w:r>
+        <w:rPr>
+          <w:sz w:val="24"/>
+          <w:szCs w:val="24"/>
+        </w:rPr>
+        <w:t xml:space="preserve">se piensa usar herramientas de </w:t>
+      </w:r>
+      <w:r>
+        <w:rPr>
+          <w:sz w:val="24"/>
+          <w:szCs w:val="24"/>
+        </w:rPr>
+        <w:t>visualización de datos y de revisión e</w:t>
+      </w:r>
+      <w:r>
+        <w:rPr>
+          <w:sz w:val="24"/>
+          <w:szCs w:val="24"/>
+        </w:rPr>
+        <w:t>n</w:t>
+      </w:r>
+      <w:r>
+        <w:rPr>
+          <w:sz w:val="24"/>
+          <w:szCs w:val="24"/>
+        </w:rPr>
+        <w:t xml:space="preserve"> pares, e incluso se piensa evaluar la necesidad de herramientas como </w:t>
+      </w:r>
+      <w:proofErr w:type="spellStart"/>
+      <w:r>
+        <w:rPr>
+          <w:sz w:val="24"/>
+          <w:szCs w:val="24"/>
+        </w:rPr>
+        <w:t>Podigy</w:t>
+      </w:r>
+      <w:proofErr w:type="spellEnd"/>
+      <w:r>
+        <w:rPr>
+          <w:sz w:val="24"/>
+          <w:szCs w:val="24"/>
+        </w:rPr>
+        <w:t xml:space="preserve">. Para </w:t>
+      </w:r>
+      <w:r>
+        <w:rPr>
+          <w:sz w:val="24"/>
+          <w:szCs w:val="24"/>
+        </w:rPr>
+        <w:t xml:space="preserve">combinar l aprendizaje automático con el etiquetado manual. </w:t>
       </w:r>
     </w:p>
     <w:p>
@@ -504,12 +1316,43 @@
           <w:szCs w:val="24"/>
         </w:rPr>
       </w:pPr>
-      <w:r>
-        <w:rPr>
-          <w:sz w:val="24"/>
-          <w:szCs w:val="24"/>
-        </w:rPr>
-        <w:t xml:space="preserve">La analítica se realizará con Python y librerías como: </w:t>
+    </w:p>
+    <w:p>
+      <w:pPr>
+        <w:pStyle w:val="Textoindependiente"/>
+        <w:jc w:val="both"/>
+        <w:rPr>
+          <w:sz w:val="24"/>
+          <w:szCs w:val="24"/>
+        </w:rPr>
+      </w:pPr>
+      <w:r>
+        <w:rPr>
+          <w:sz w:val="24"/>
+          <w:szCs w:val="24"/>
+        </w:rPr>
+        <w:t>Además,</w:t>
+      </w:r>
+      <w:r>
+        <w:rPr>
+          <w:sz w:val="24"/>
+          <w:szCs w:val="24"/>
+        </w:rPr>
+        <w:t xml:space="preserve"> se </w:t>
+      </w:r>
+      <w:r>
+        <w:rPr>
+          <w:sz w:val="24"/>
+          <w:szCs w:val="24"/>
+        </w:rPr>
+        <w:t>buscará</w:t>
+      </w:r>
+      <w:r>
+        <w:rPr>
+          <w:sz w:val="24"/>
+          <w:szCs w:val="24"/>
+        </w:rPr>
+        <w:t xml:space="preserve"> combinar el </w:t>
       </w:r>
       <w:proofErr w:type="spellStart"/>
       <w:r>
@@ -517,7 +1360,7 @@
           <w:sz w:val="24"/>
           <w:szCs w:val="24"/>
         </w:rPr>
-        <w:t>numpy</w:t>
+        <w:t>autoencoder</w:t>
       </w:r>
       <w:proofErr w:type="spellEnd"/>
       <w:r>
@@ -525,7 +1368,28 @@
           <w:sz w:val="24"/>
           <w:szCs w:val="24"/>
         </w:rPr>
-        <w:t xml:space="preserve">, pandas, </w:t>
+        <w:t xml:space="preserve"> con otras s herramientas </w:t>
+      </w:r>
+      <w:r>
+        <w:rPr>
+          <w:sz w:val="24"/>
+          <w:szCs w:val="24"/>
+        </w:rPr>
+        <w:t xml:space="preserve">de </w:t>
+      </w:r>
+      <w:r>
+        <w:rPr>
+          <w:sz w:val="24"/>
+          <w:szCs w:val="24"/>
+        </w:rPr>
+        <w:t>análisis</w:t>
+      </w:r>
+      <w:r>
+        <w:rPr>
+          <w:sz w:val="24"/>
+          <w:szCs w:val="24"/>
+        </w:rPr>
+        <w:t xml:space="preserve"> estadístico como la prueba </w:t>
       </w:r>
       <w:proofErr w:type="spellStart"/>
       <w:r>
@@ -533,7 +1397,7 @@
           <w:sz w:val="24"/>
           <w:szCs w:val="24"/>
         </w:rPr>
-        <w:t>empiracaldist</w:t>
+        <w:t>Grubbs</w:t>
       </w:r>
       <w:proofErr w:type="spellEnd"/>
       <w:r>
@@ -543,13 +1407,41 @@
         </w:rPr>
         <w:t xml:space="preserve">, </w:t>
       </w:r>
+      <w:r>
+        <w:rPr>
+          <w:sz w:val="24"/>
+          <w:szCs w:val="24"/>
+        </w:rPr>
+        <w:t xml:space="preserve">para la identificación de datos atípicos. </w:t>
+      </w:r>
+      <w:r>
+        <w:rPr>
+          <w:sz w:val="24"/>
+          <w:szCs w:val="24"/>
+        </w:rPr>
+        <w:t xml:space="preserve">También tomar unas cuentas específicas, hacer análisis exploratorio y usar modelos como </w:t>
+      </w:r>
+      <w:r>
+        <w:rPr>
+          <w:sz w:val="24"/>
+          <w:szCs w:val="24"/>
+        </w:rPr>
+        <w:t xml:space="preserve">vectores de soporte (SVM) o bosques aleatorios para detección de anomalías. </w:t>
+      </w:r>
+      <w:r>
+        <w:rPr>
+          <w:sz w:val="24"/>
+          <w:szCs w:val="24"/>
+        </w:rPr>
+        <w:t xml:space="preserve">También explorar el uso de LOF (Local </w:t>
+      </w:r>
       <w:proofErr w:type="spellStart"/>
       <w:r>
         <w:rPr>
           <w:sz w:val="24"/>
           <w:szCs w:val="24"/>
         </w:rPr>
-        <w:t>scipy</w:t>
+        <w:t>Outlier</w:t>
       </w:r>
       <w:proofErr w:type="spellEnd"/>
       <w:r>
@@ -557,65 +1449,22 @@
           <w:sz w:val="24"/>
           <w:szCs w:val="24"/>
         </w:rPr>
-        <w:t xml:space="preserve">, </w:t>
-      </w:r>
-      <w:proofErr w:type="spellStart"/>
-      <w:r>
-        <w:rPr>
-          <w:sz w:val="24"/>
-          <w:szCs w:val="24"/>
-        </w:rPr>
-        <w:t>matplotlib</w:t>
-      </w:r>
-      <w:proofErr w:type="spellEnd"/>
-      <w:r>
-        <w:rPr>
-          <w:sz w:val="24"/>
-          <w:szCs w:val="24"/>
-        </w:rPr>
-        <w:t xml:space="preserve">, </w:t>
-      </w:r>
-      <w:proofErr w:type="spellStart"/>
-      <w:r>
-        <w:rPr>
-          <w:sz w:val="24"/>
-          <w:szCs w:val="24"/>
-        </w:rPr>
-        <w:t>seaborn</w:t>
-      </w:r>
-      <w:proofErr w:type="spellEnd"/>
-      <w:r>
-        <w:rPr>
-          <w:sz w:val="24"/>
-          <w:szCs w:val="24"/>
-        </w:rPr>
-        <w:t xml:space="preserve"> y </w:t>
-      </w:r>
-      <w:proofErr w:type="spellStart"/>
-      <w:r>
-        <w:rPr>
-          <w:sz w:val="24"/>
-          <w:szCs w:val="24"/>
-        </w:rPr>
-        <w:t>pyjanitor</w:t>
-      </w:r>
-      <w:proofErr w:type="spellEnd"/>
-      <w:r>
-        <w:rPr>
-          <w:sz w:val="24"/>
-          <w:szCs w:val="24"/>
-        </w:rPr>
-        <w:t xml:space="preserve">. Para el entrenamiento de los modelos, </w:t>
-      </w:r>
-      <w:proofErr w:type="spellStart"/>
-      <w:r>
-        <w:rPr>
-          <w:sz w:val="24"/>
-          <w:szCs w:val="24"/>
-        </w:rPr>
-        <w:t>scikit-learn</w:t>
-      </w:r>
-      <w:proofErr w:type="spellEnd"/>
+        <w:t xml:space="preserve"> Factor</w:t>
+      </w:r>
+      <w:r>
+        <w:rPr>
+          <w:sz w:val="24"/>
+          <w:szCs w:val="24"/>
+        </w:rPr>
+        <w:t>)</w:t>
+      </w:r>
+      <w:r>
+        <w:rPr>
+          <w:sz w:val="24"/>
+          <w:szCs w:val="24"/>
+        </w:rPr>
+        <w:t xml:space="preserve"> para visualizar puntos de datos que están lejos de otro grupo de datos ‘normal’</w:t>
+      </w:r>
       <w:r>
         <w:rPr>
           <w:sz w:val="24"/>
@@ -627,15 +1476,7 @@
     <w:p>
       <w:pPr>
         <w:pStyle w:val="Textoindependiente"/>
-        <w:rPr>
-          <w:sz w:val="24"/>
-          <w:szCs w:val="24"/>
-        </w:rPr>
-      </w:pPr>
-    </w:p>
-    <w:p>
-      <w:pPr>
-        <w:pStyle w:val="Textoindependiente"/>
+        <w:jc w:val="both"/>
         <w:rPr>
           <w:sz w:val="24"/>
           <w:szCs w:val="24"/>
@@ -685,7 +1526,34 @@
         <w:jc w:val="both"/>
       </w:pPr>
       <w:r>
-        <w:t xml:space="preserve">El proyecto entregara los criterios y reglas de negocio que terminaran la confiabilidad en la cifra de las cuentas contables y el algoritmo de aprendizaje para la identificación de las transacciones anuales, para los estados financieros de una compañía de seguros, a nivel de PUCU. </w:t>
+        <w:t xml:space="preserve">El </w:t>
+      </w:r>
+      <w:r>
+        <w:t xml:space="preserve">proyecto pretender entregar las etiquetas para identificar </w:t>
+      </w:r>
+      <w:r>
+        <w:t xml:space="preserve">cuales transacciones pueden identificarse como usuales o inusuales, </w:t>
+      </w:r>
+      <w:r>
+        <w:t xml:space="preserve">para que a partir de ese resultado se pueda entrenar un modelo supervisado. Se </w:t>
+      </w:r>
+      <w:r>
+        <w:t>realizará</w:t>
+      </w:r>
+      <w:r>
+        <w:t xml:space="preserve"> por </w:t>
+      </w:r>
+      <w:r>
+        <w:t>Júpiter o</w:t>
+      </w:r>
+      <w:r>
+        <w:t xml:space="preserve"> en su defecto se desplegar</w:t>
+      </w:r>
+      <w:r>
+        <w:t xml:space="preserve">á en Azure ML. </w:t>
+      </w:r>
+      <w:r>
+        <w:t xml:space="preserve"> </w:t>
       </w:r>
     </w:p>
     <w:p>
@@ -743,24 +1611,270 @@
       <w:pPr>
         <w:pStyle w:val="Textoindependiente"/>
         <w:spacing w:before="189" w:line="276" w:lineRule="auto"/>
-        <w:ind w:left="100"/>
-      </w:pPr>
-    </w:p>
-    <w:p>
-      <w:pPr>
-        <w:pStyle w:val="Textoindependiente"/>
+      </w:pPr>
+    </w:p>
+    <w:p>
+      <w:pPr>
+        <w:pStyle w:val="Textoindependiente"/>
+        <w:numPr>
+          <w:ilvl w:val="0"/>
+          <w:numId w:val="1"/>
+        </w:numPr>
         <w:spacing w:before="189" w:line="276" w:lineRule="auto"/>
-        <w:ind w:left="100"/>
-        <w:sectPr>
-          <w:type w:val="continuous"/>
-          <w:pgSz w:w="11920" w:h="16840"/>
-          <w:pgMar w:top="1380" w:right="1360" w:bottom="280" w:left="1340" w:header="720" w:footer="720" w:gutter="0"/>
-          <w:cols w:space="720"/>
-        </w:sectPr>
-      </w:pPr>
-      <w:r>
-        <w:t xml:space="preserve">La solución impacta positivamente a la compañía ya que le permite automatizar a través de aprendizaje automático el análisis de las cuentas contables, además del cumplimiento del sistema de control interno de acuerdo con COSO III y requisito de vigilancia de las cuentas contables que permite mejorar la efectividad de las auditorias que buscan encontrar fraude o errores en los estados financieros. </w:t>
-      </w:r>
+      </w:pPr>
+      <w:r>
+        <w:rPr>
+          <w:b/>
+          <w:bCs/>
+        </w:rPr>
+        <w:t>Sobreajuste (</w:t>
+      </w:r>
+      <w:proofErr w:type="spellStart"/>
+      <w:r>
+        <w:rPr>
+          <w:b/>
+          <w:bCs/>
+        </w:rPr>
+        <w:t>Overfitting</w:t>
+      </w:r>
+      <w:proofErr w:type="spellEnd"/>
+      <w:r>
+        <w:rPr>
+          <w:b/>
+          <w:bCs/>
+        </w:rPr>
+        <w:t>):</w:t>
+      </w:r>
+      <w:r>
+        <w:t xml:space="preserve"> Como cualquier otro modelo </w:t>
+      </w:r>
+      <w:r>
+        <w:t xml:space="preserve">de aprendizaje, es propenso a sobreajustes, </w:t>
+      </w:r>
+      <w:r>
+        <w:t xml:space="preserve">y esto dependeré de la cantidad de información o datos. </w:t>
+      </w:r>
+    </w:p>
+    <w:p>
+      <w:pPr>
+        <w:pStyle w:val="Textoindependiente"/>
+        <w:numPr>
+          <w:ilvl w:val="0"/>
+          <w:numId w:val="1"/>
+        </w:numPr>
+        <w:spacing w:before="189" w:line="276" w:lineRule="auto"/>
+      </w:pPr>
+      <w:r>
+        <w:rPr>
+          <w:b/>
+          <w:bCs/>
+        </w:rPr>
+        <w:t xml:space="preserve">Complejidad computacional: </w:t>
+      </w:r>
+      <w:r>
+        <w:rPr>
+          <w:b/>
+          <w:bCs/>
+        </w:rPr>
+        <w:t xml:space="preserve"> </w:t>
+      </w:r>
+      <w:r>
+        <w:t>Tiempos de entrenamiento largos y</w:t>
+      </w:r>
+      <w:r>
+        <w:rPr>
+          <w:b/>
+          <w:bCs/>
+        </w:rPr>
+        <w:t xml:space="preserve"> </w:t>
+      </w:r>
+      <w:r>
+        <w:t>puede requerir m</w:t>
+      </w:r>
+      <w:r>
+        <w:t>á</w:t>
+      </w:r>
+      <w:r>
+        <w:t>s recursos de hardware a los que disponemos</w:t>
+      </w:r>
+      <w:r>
+        <w:t>.</w:t>
+      </w:r>
+    </w:p>
+    <w:p>
+      <w:pPr>
+        <w:pStyle w:val="Textoindependiente"/>
+        <w:numPr>
+          <w:ilvl w:val="0"/>
+          <w:numId w:val="1"/>
+        </w:numPr>
+        <w:spacing w:before="189" w:line="276" w:lineRule="auto"/>
+      </w:pPr>
+      <w:r>
+        <w:rPr>
+          <w:b/>
+          <w:bCs/>
+        </w:rPr>
+        <w:t>Dificultad para interpretar el modelo:</w:t>
+      </w:r>
+      <w:r>
+        <w:rPr>
+          <w:b/>
+          <w:bCs/>
+        </w:rPr>
+        <w:t xml:space="preserve"> </w:t>
+      </w:r>
+      <w:r>
+        <w:t xml:space="preserve">Los </w:t>
+      </w:r>
+      <w:proofErr w:type="spellStart"/>
+      <w:r>
+        <w:t>autoencoders</w:t>
+      </w:r>
+      <w:proofErr w:type="spellEnd"/>
+      <w:r>
+        <w:t xml:space="preserve"> pueden identificar </w:t>
+      </w:r>
+      <w:r>
+        <w:t xml:space="preserve">datos que parecen anomalías, pero no explican por que es </w:t>
+      </w:r>
+      <w:r>
+        <w:t>anómalo</w:t>
+      </w:r>
+      <w:r>
+        <w:t xml:space="preserve">. </w:t>
+      </w:r>
+      <w:r>
+        <w:t xml:space="preserve">Por lo </w:t>
+      </w:r>
+      <w:r>
+        <w:t>tanto,</w:t>
+      </w:r>
+      <w:r>
+        <w:t xml:space="preserve"> los resultados son difícil de identificar y entender. </w:t>
+      </w:r>
+    </w:p>
+    <w:p>
+      <w:pPr>
+        <w:pStyle w:val="Textoindependiente"/>
+        <w:spacing w:before="189" w:line="276" w:lineRule="auto"/>
+        <w:ind w:left="720"/>
+      </w:pPr>
+    </w:p>
+    <w:p>
+      <w:pPr>
+        <w:pStyle w:val="Textoindependiente"/>
+        <w:numPr>
+          <w:ilvl w:val="0"/>
+          <w:numId w:val="1"/>
+        </w:numPr>
+        <w:spacing w:before="189" w:line="276" w:lineRule="auto"/>
+      </w:pPr>
+      <w:r>
+        <w:rPr>
+          <w:b/>
+          <w:bCs/>
+        </w:rPr>
+        <w:lastRenderedPageBreak/>
+        <w:t>Elección de arquitectura del modelo:</w:t>
+      </w:r>
+      <w:r>
+        <w:t xml:space="preserve"> La selección el número de capas ocultas y </w:t>
+      </w:r>
+      <w:r>
+        <w:t xml:space="preserve">las unidades en cada capa, es desafiante. </w:t>
+      </w:r>
+      <w:r>
+        <w:t xml:space="preserve">Además de la sensibilidad a los hiper parámetros.  </w:t>
+      </w:r>
+    </w:p>
+    <w:p>
+      <w:pPr>
+        <w:pStyle w:val="Prrafodelista"/>
+      </w:pPr>
+    </w:p>
+    <w:p>
+      <w:pPr>
+        <w:pStyle w:val="Textoindependiente"/>
+        <w:numPr>
+          <w:ilvl w:val="0"/>
+          <w:numId w:val="1"/>
+        </w:numPr>
+        <w:spacing w:before="189" w:line="276" w:lineRule="auto"/>
+        <w:rPr>
+          <w:b/>
+          <w:bCs/>
+        </w:rPr>
+      </w:pPr>
+      <w:r>
+        <w:rPr>
+          <w:b/>
+          <w:bCs/>
+        </w:rPr>
+        <w:t xml:space="preserve">Grado de error en la reconstrucción </w:t>
+      </w:r>
+    </w:p>
+    <w:p>
+      <w:pPr>
+        <w:pStyle w:val="Prrafodelista"/>
+        <w:rPr>
+          <w:b/>
+          <w:bCs/>
+        </w:rPr>
+      </w:pPr>
+    </w:p>
+    <w:p>
+      <w:pPr>
+        <w:pStyle w:val="Textoindependiente"/>
+        <w:numPr>
+          <w:ilvl w:val="0"/>
+          <w:numId w:val="1"/>
+        </w:numPr>
+        <w:spacing w:before="189" w:line="276" w:lineRule="auto"/>
+      </w:pPr>
+      <w:r>
+        <w:rPr>
+          <w:b/>
+          <w:bCs/>
+        </w:rPr>
+        <w:t xml:space="preserve">Falta de experiencia: </w:t>
+      </w:r>
+      <w:r>
+        <w:t xml:space="preserve">Esto puede afectar la interpretación </w:t>
+      </w:r>
+      <w:r>
+        <w:t>d</w:t>
+      </w:r>
+      <w:r>
+        <w:t>el resultado del modelo</w:t>
+      </w:r>
+      <w:r>
+        <w:t xml:space="preserve">, </w:t>
+      </w:r>
+      <w:r>
+        <w:t xml:space="preserve">por un conocimiento menos fuerte en el funcionamiento del aprendizaje y redes neuronales. </w:t>
+      </w:r>
+      <w:r>
+        <w:t>Dificultad para la elección de parámetros</w:t>
+      </w:r>
+      <w:r>
+        <w:t xml:space="preserve"> y el formato</w:t>
+      </w:r>
+      <w:r>
+        <w:t xml:space="preserve"> especifico necesario para el modelo.</w:t>
+      </w:r>
+    </w:p>
+    <w:p>
+      <w:pPr>
+        <w:pStyle w:val="Textoindependiente"/>
+        <w:spacing w:before="189" w:line="276" w:lineRule="auto"/>
+      </w:pPr>
+    </w:p>
+    <w:p>
+      <w:pPr>
+        <w:pStyle w:val="Textoindependiente"/>
+        <w:spacing w:before="189" w:line="276" w:lineRule="auto"/>
+      </w:pPr>
     </w:p>
     <w:p>
       <w:pPr>
@@ -768,7 +1882,6 @@
         <w:spacing w:before="60"/>
       </w:pPr>
       <w:r>
-        <w:lastRenderedPageBreak/>
         <w:t>Rúbricas</w:t>
       </w:r>
     </w:p>
@@ -1636,6 +2749,20 @@
       <w:r>
         <w:t>implementación.</w:t>
       </w:r>
+    </w:p>
+    <w:p>
+      <w:pPr>
+        <w:pStyle w:val="Textoindependiente"/>
+        <w:spacing w:line="276" w:lineRule="auto"/>
+        <w:ind w:left="100"/>
+      </w:pPr>
+    </w:p>
+    <w:p>
+      <w:pPr>
+        <w:pStyle w:val="Textoindependiente"/>
+        <w:spacing w:line="276" w:lineRule="auto"/>
+        <w:ind w:left="100"/>
+      </w:pPr>
     </w:p>
     <w:sectPr>
       <w:pgSz w:w="11920" w:h="16840"/>
@@ -1644,6 +2771,103 @@
     </w:sectPr>
   </w:body>
 </w:document>
+</file>
+
+<file path=word/numbering.xml><?xml version="1.0" encoding="utf-8"?>
+<w:numbering xmlns:wpc="http://schemas.microsoft.com/office/word/2010/wordprocessingCanvas" xmlns:cx="http://schemas.microsoft.com/office/drawing/2014/chartex" xmlns:cx1="http://schemas.microsoft.com/office/drawing/2015/9/8/chartex" xmlns:cx2="http://schemas.microsoft.com/office/drawing/2015/10/21/chartex" xmlns:cx3="http://schemas.microsoft.com/office/drawing/2016/5/9/chartex" xmlns:cx4="http://schemas.microsoft.com/office/drawing/2016/5/10/chartex" xmlns:cx5="http://schemas.microsoft.com/office/drawing/2016/5/11/chartex" xmlns:cx6="http://schemas.microsoft.com/office/drawing/2016/5/12/chartex" xmlns:cx7="http://schemas.microsoft.com/office/drawing/2016/5/13/chartex" xmlns:cx8="http://schemas.microsoft.com/office/drawing/2016/5/14/chartex" xmlns:mc="http://schemas.openxmlformats.org/markup-compatibility/2006" xmlns:aink="http://schemas.microsoft.com/office/drawing/2016/ink" xmlns:am3d="http://schemas.microsoft.com/office/drawing/2017/model3d" xmlns:o="urn:schemas-microsoft-com:office:office" xmlns:oel="http://schemas.microsoft.com/office/2019/extlst" xmlns:r="http://schemas.openxmlformats.org/officeDocument/2006/relationships" xmlns:m="http://schemas.openxmlformats.org/officeDocument/2006/math" xmlns:v="urn:schemas-microsoft-com:vml" xmlns:wp14="http://schemas.microsoft.com/office/word/2010/wordprocessingDrawing" xmlns:wp="http://schemas.openxmlformats.org/drawingml/2006/wordprocessingDrawing" xmlns:w10="urn:schemas-microsoft-com:office:word" xmlns:w="http://schemas.openxmlformats.org/wordprocessingml/2006/main" xmlns:w14="http://schemas.microsoft.com/office/word/2010/wordml" xmlns:w15="http://schemas.microsoft.com/office/word/2012/wordml" xmlns:w16cex="http://schemas.microsoft.com/office/word/2018/wordml/cex" xmlns:w16cid="http://schemas.microsoft.com/office/word/2016/wordml/cid" xmlns:w16="http://schemas.microsoft.com/office/word/2018/wordml" xmlns:w16du="http://schemas.microsoft.com/office/word/2023/wordml/word16du" xmlns:w16sdtdh="http://schemas.microsoft.com/office/word/2020/wordml/sdtdatahash" xmlns:w16se="http://schemas.microsoft.com/office/word/2015/wordml/symex" xmlns:wpg="http://schemas.microsoft.com/office/word/2010/wordprocessingGroup" xmlns:wpi="http://schemas.microsoft.com/office/word/2010/wordprocessingInk" xmlns:wne="http://schemas.microsoft.com/office/word/2006/wordml" xmlns:wps="http://schemas.microsoft.com/office/word/2010/wordprocessingShape" mc:Ignorable="w14 w15 w16se w16cid w16 w16cex w16sdtdh w16du wp14">
+  <w:abstractNum w:abstractNumId="0" w15:restartNumberingAfterBreak="0">
+    <w:nsid w:val="4CF87BC3"/>
+    <w:multiLevelType w:val="hybridMultilevel"/>
+    <w:tmpl w:val="A9E64D20"/>
+    <w:lvl w:ilvl="0" w:tplc="240A000F">
+      <w:start w:val="1"/>
+      <w:numFmt w:val="decimal"/>
+      <w:lvlText w:val="%1."/>
+      <w:lvlJc w:val="left"/>
+      <w:pPr>
+        <w:ind w:left="720" w:hanging="360"/>
+      </w:pPr>
+      <w:rPr>
+        <w:rFonts w:hint="default"/>
+      </w:rPr>
+    </w:lvl>
+    <w:lvl w:ilvl="1" w:tplc="240A0019" w:tentative="1">
+      <w:start w:val="1"/>
+      <w:numFmt w:val="lowerLetter"/>
+      <w:lvlText w:val="%2."/>
+      <w:lvlJc w:val="left"/>
+      <w:pPr>
+        <w:ind w:left="1440" w:hanging="360"/>
+      </w:pPr>
+    </w:lvl>
+    <w:lvl w:ilvl="2" w:tplc="240A001B" w:tentative="1">
+      <w:start w:val="1"/>
+      <w:numFmt w:val="lowerRoman"/>
+      <w:lvlText w:val="%3."/>
+      <w:lvlJc w:val="right"/>
+      <w:pPr>
+        <w:ind w:left="2160" w:hanging="180"/>
+      </w:pPr>
+    </w:lvl>
+    <w:lvl w:ilvl="3" w:tplc="240A000F" w:tentative="1">
+      <w:start w:val="1"/>
+      <w:numFmt w:val="decimal"/>
+      <w:lvlText w:val="%4."/>
+      <w:lvlJc w:val="left"/>
+      <w:pPr>
+        <w:ind w:left="2880" w:hanging="360"/>
+      </w:pPr>
+    </w:lvl>
+    <w:lvl w:ilvl="4" w:tplc="240A0019" w:tentative="1">
+      <w:start w:val="1"/>
+      <w:numFmt w:val="lowerLetter"/>
+      <w:lvlText w:val="%5."/>
+      <w:lvlJc w:val="left"/>
+      <w:pPr>
+        <w:ind w:left="3600" w:hanging="360"/>
+      </w:pPr>
+    </w:lvl>
+    <w:lvl w:ilvl="5" w:tplc="240A001B" w:tentative="1">
+      <w:start w:val="1"/>
+      <w:numFmt w:val="lowerRoman"/>
+      <w:lvlText w:val="%6."/>
+      <w:lvlJc w:val="right"/>
+      <w:pPr>
+        <w:ind w:left="4320" w:hanging="180"/>
+      </w:pPr>
+    </w:lvl>
+    <w:lvl w:ilvl="6" w:tplc="240A000F" w:tentative="1">
+      <w:start w:val="1"/>
+      <w:numFmt w:val="decimal"/>
+      <w:lvlText w:val="%7."/>
+      <w:lvlJc w:val="left"/>
+      <w:pPr>
+        <w:ind w:left="5040" w:hanging="360"/>
+      </w:pPr>
+    </w:lvl>
+    <w:lvl w:ilvl="7" w:tplc="240A0019" w:tentative="1">
+      <w:start w:val="1"/>
+      <w:numFmt w:val="lowerLetter"/>
+      <w:lvlText w:val="%8."/>
+      <w:lvlJc w:val="left"/>
+      <w:pPr>
+        <w:ind w:left="5760" w:hanging="360"/>
+      </w:pPr>
+    </w:lvl>
+    <w:lvl w:ilvl="8" w:tplc="240A001B" w:tentative="1">
+      <w:start w:val="1"/>
+      <w:numFmt w:val="lowerRoman"/>
+      <w:lvlText w:val="%9."/>
+      <w:lvlJc w:val="right"/>
+      <w:pPr>
+        <w:ind w:left="6480" w:hanging="180"/>
+      </w:pPr>
+    </w:lvl>
+  </w:abstractNum>
+  <w:num w:numId="1" w16cid:durableId="1694844861">
+    <w:abstractNumId w:val="0"/>
+  </w:num>
+</w:numbering>
 </file>
 
 <file path=word/styles.xml><?xml version="1.0" encoding="utf-8"?>
@@ -2425,4 +3649,95 @@
   <a:objectDefaults/>
   <a:extraClrSchemeLst/>
 </a:theme>
+</file>
+
+<file path=customXml/item1.xml><?xml version="1.0" encoding="utf-8"?>
+<b:Sources xmlns:b="http://schemas.openxmlformats.org/officeDocument/2006/bibliography" xmlns="http://schemas.openxmlformats.org/officeDocument/2006/bibliography" SelectedStyle="\APASixthEditionOfficeOnline.xsl" StyleName="APA" Version="6">
+  <b:Source>
+    <b:Tag>CNN15</b:Tag>
+    <b:SourceType>InternetSite</b:SourceType>
+    <b:Guid>{ADCDCEE8-3886-4A14-BFEB-9CDDCE451C21}</b:Guid>
+    <b:Title>cnnnenespanol</b:Title>
+    <b:Year>2015</b:Year>
+    <b:Author>
+      <b:Author>
+        <b:NameList>
+          <b:Person>
+            <b:Last>CNNMoney</b:Last>
+          </b:Person>
+        </b:NameList>
+      </b:Author>
+    </b:Author>
+    <b:Month>10</b:Month>
+    <b:Day>15</b:Day>
+    <b:URL>https://cnnespanol.cnn.com/2015/10/15/7-de-los-mas-grandes-escandalos-corporativos/</b:URL>
+    <b:RefOrder>1</b:RefOrder>
+  </b:Source>
+  <b:Source>
+    <b:Tag>USS16</b:Tag>
+    <b:SourceType>InternetSite</b:SourceType>
+    <b:Guid>{0AD44168-4704-40BD-BB39-C6883A9D85A2}</b:Guid>
+    <b:Author>
+      <b:Author>
+        <b:NameList>
+          <b:Person>
+            <b:Last>COMMISSION</b:Last>
+            <b:First>U.S.</b:First>
+            <b:Middle>SECURITIES AND EXCHANGE</b:Middle>
+          </b:Person>
+        </b:NameList>
+      </b:Author>
+    </b:Author>
+    <b:Title>sec</b:Title>
+    <b:InternetSiteTitle>sec</b:InternetSiteTitle>
+    <b:Year>2016</b:Year>
+    <b:Month>11</b:Month>
+    <b:Day>16</b:Day>
+    <b:URL>https://www.sec.gov/about</b:URL>
+    <b:RefOrder>2</b:RefOrder>
+  </b:Source>
+  <b:Source>
+    <b:Tag>Mar</b:Tag>
+    <b:SourceType>DocumentFromInternetSite</b:SourceType>
+    <b:Guid>{4AACA5A8-339E-40E0-B8DC-01D889B075BF}</b:Guid>
+    <b:Author>
+      <b:Author>
+        <b:NameList>
+          <b:Person>
+            <b:Last>Martínez</b:Last>
+            <b:First>C.</b:First>
+            <b:Middle>P. Rafael González</b:Middle>
+          </b:Person>
+        </b:NameList>
+      </b:Author>
+    </b:Author>
+    <b:Title>ofstlaxcala</b:Title>
+    <b:InternetSiteTitle>ofstlaxcala</b:InternetSiteTitle>
+    <b:URL>https://www.ofstlaxcala.gob.mx/doc/material/27.pdf</b:URL>
+    <b:RefOrder>4</b:RefOrder>
+  </b:Source>
+  <b:Source>
+    <b:Tag>Del</b:Tag>
+    <b:SourceType>DocumentFromInternetSite</b:SourceType>
+    <b:Guid>{6C207495-564E-494D-AB13-885B7667955C}</b:Guid>
+    <b:Author>
+      <b:Author>
+        <b:Corporate>Delloitte</b:Corporate>
+      </b:Author>
+    </b:Author>
+    <b:Title>deloitte</b:Title>
+    <b:Month>10</b:Month>
+    <b:Day>2023</b:Day>
+    <b:URL>https://www2.deloitte.com/mx/es/pages/risk/articles/corporate-governance-factbook-ocde.html</b:URL>
+    <b:RefOrder>3</b:RefOrder>
+  </b:Source>
+</b:Sources>
+</file>
+
+<file path=customXml/itemProps1.xml><?xml version="1.0" encoding="utf-8"?>
+<ds:datastoreItem xmlns:ds="http://schemas.openxmlformats.org/officeDocument/2006/customXml" ds:itemID="{49A023CB-D7C4-4005-B3D7-25E822B5FC35}">
+  <ds:schemaRefs>
+    <ds:schemaRef ds:uri="http://schemas.openxmlformats.org/officeDocument/2006/bibliography"/>
+  </ds:schemaRefs>
+</ds:datastoreItem>
 </file>
</xml_diff>